<commit_message>
Added pooled estimate results
</commit_message>
<xml_diff>
--- a/docs/Pediatric studies.docx
+++ b/docs/Pediatric studies.docx
@@ -22,15 +22,689 @@
         <w:t>8 inception studies (Gonzalez 2005 is noted as both an inception and not on different rows. The 8 includes Gonzalez)</w:t>
       </w:r>
     </w:p>
+    <w:p/>
+    <w:p/>
     <w:p>
+      <w:pPr>
+        <w:spacing w:before="20" w:after="20"/>
+        <w:ind w:left="20" w:right="20"/>
+      </w:pPr>
       <w:r>
-        <w:br w:type="page"/>
+        <w:rPr>
+          <w:rFonts w:ascii="Times New Roman" w:hAnsi="Times New Roman" w:cs="Times New Roman"/>
+          <w:color w:val="000000"/>
+        </w:rPr>
+        <w:t>Pooled estimate, 2008-2016</w:t>
       </w:r>
-    </w:p>
-    <w:p>
+      <w:r>
+        <w:rPr>
+          <w:rFonts w:ascii="Times New Roman" w:hAnsi="Times New Roman" w:cs="Times New Roman"/>
+          <w:color w:val="000000"/>
+        </w:rPr>
+        <w:t xml:space="preserve"> (mortality rate)</w:t>
+      </w:r>
       <w:bookmarkStart w:id="0" w:name="_GoBack"/>
       <w:bookmarkEnd w:id="0"/>
     </w:p>
+    <w:tbl>
+      <w:tblPr>
+        <w:tblW w:w="0" w:type="auto"/>
+        <w:tblLook w:val="04A0" w:firstRow="1" w:lastRow="0" w:firstColumn="1" w:lastColumn="0" w:noHBand="0" w:noVBand="1"/>
+      </w:tblPr>
+      <w:tblGrid>
+        <w:gridCol w:w="1243"/>
+        <w:gridCol w:w="681"/>
+        <w:gridCol w:w="938"/>
+        <w:gridCol w:w="1255"/>
+        <w:gridCol w:w="1268"/>
+      </w:tblGrid>
+      <w:tr>
+        <w:trPr>
+          <w:tblHeader/>
+        </w:trPr>
+        <w:tc>
+          <w:tcPr>
+            <w:tcW w:w="0" w:type="auto"/>
+            <w:tcBorders>
+              <w:top w:val="single" w:sz="4" w:space="0" w:color="000000"/>
+              <w:left w:val="single" w:sz="4" w:space="0" w:color="000000"/>
+              <w:bottom w:val="single" w:sz="4" w:space="0" w:color="000000"/>
+              <w:right w:val="single" w:sz="4" w:space="0" w:color="000000"/>
+            </w:tcBorders>
+            <w:shd w:val="clear" w:color="auto" w:fill="FFFFFF"/>
+            <w:vAlign w:val="center"/>
+          </w:tcPr>
+          <w:p>
+            <w:pPr>
+              <w:spacing w:after="0"/>
+            </w:pPr>
+            <w:r>
+              <w:rPr>
+                <w:rFonts w:ascii="Times New Roman" w:hAnsi="Times New Roman" w:cs="Times New Roman"/>
+                <w:b/>
+                <w:color w:val="000000"/>
+              </w:rPr>
+              <w:t>Developed</w:t>
+            </w:r>
+          </w:p>
+        </w:tc>
+        <w:tc>
+          <w:tcPr>
+            <w:tcW w:w="0" w:type="auto"/>
+            <w:tcBorders>
+              <w:top w:val="single" w:sz="4" w:space="0" w:color="000000"/>
+              <w:left w:val="single" w:sz="4" w:space="0" w:color="000000"/>
+              <w:bottom w:val="single" w:sz="4" w:space="0" w:color="000000"/>
+              <w:right w:val="single" w:sz="4" w:space="0" w:color="000000"/>
+            </w:tcBorders>
+            <w:shd w:val="clear" w:color="auto" w:fill="FFFFFF"/>
+            <w:vAlign w:val="center"/>
+          </w:tcPr>
+          <w:p>
+            <w:pPr>
+              <w:spacing w:after="0"/>
+            </w:pPr>
+            <w:r>
+              <w:rPr>
+                <w:rFonts w:ascii="Times New Roman" w:hAnsi="Times New Roman" w:cs="Times New Roman"/>
+                <w:b/>
+                <w:color w:val="000000"/>
+              </w:rPr>
+              <w:t>Year</w:t>
+            </w:r>
+          </w:p>
+        </w:tc>
+        <w:tc>
+          <w:tcPr>
+            <w:tcW w:w="0" w:type="auto"/>
+            <w:tcBorders>
+              <w:top w:val="single" w:sz="4" w:space="0" w:color="000000"/>
+              <w:left w:val="single" w:sz="4" w:space="0" w:color="000000"/>
+              <w:bottom w:val="single" w:sz="4" w:space="0" w:color="000000"/>
+              <w:right w:val="single" w:sz="4" w:space="0" w:color="000000"/>
+            </w:tcBorders>
+            <w:shd w:val="clear" w:color="auto" w:fill="FFFFFF"/>
+            <w:vAlign w:val="center"/>
+          </w:tcPr>
+          <w:p>
+            <w:pPr>
+              <w:spacing w:after="0"/>
+            </w:pPr>
+            <w:r>
+              <w:rPr>
+                <w:rFonts w:ascii="Times New Roman" w:hAnsi="Times New Roman" w:cs="Times New Roman"/>
+                <w:b/>
+                <w:color w:val="000000"/>
+              </w:rPr>
+              <w:t>Median</w:t>
+            </w:r>
+          </w:p>
+        </w:tc>
+        <w:tc>
+          <w:tcPr>
+            <w:tcW w:w="0" w:type="auto"/>
+            <w:tcBorders>
+              <w:top w:val="single" w:sz="4" w:space="0" w:color="000000"/>
+              <w:left w:val="single" w:sz="4" w:space="0" w:color="000000"/>
+              <w:bottom w:val="single" w:sz="4" w:space="0" w:color="000000"/>
+              <w:right w:val="single" w:sz="4" w:space="0" w:color="000000"/>
+            </w:tcBorders>
+            <w:shd w:val="clear" w:color="auto" w:fill="FFFFFF"/>
+            <w:vAlign w:val="center"/>
+          </w:tcPr>
+          <w:p>
+            <w:pPr>
+              <w:spacing w:after="0"/>
+            </w:pPr>
+            <w:r>
+              <w:rPr>
+                <w:rFonts w:ascii="Times New Roman" w:hAnsi="Times New Roman" w:cs="Times New Roman"/>
+                <w:b/>
+                <w:color w:val="000000"/>
+              </w:rPr>
+              <w:t>LCB (0.95)</w:t>
+            </w:r>
+          </w:p>
+        </w:tc>
+        <w:tc>
+          <w:tcPr>
+            <w:tcW w:w="0" w:type="auto"/>
+            <w:tcBorders>
+              <w:top w:val="single" w:sz="4" w:space="0" w:color="000000"/>
+              <w:left w:val="single" w:sz="4" w:space="0" w:color="000000"/>
+              <w:bottom w:val="single" w:sz="4" w:space="0" w:color="000000"/>
+              <w:right w:val="single" w:sz="4" w:space="0" w:color="000000"/>
+            </w:tcBorders>
+            <w:shd w:val="clear" w:color="auto" w:fill="FFFFFF"/>
+            <w:vAlign w:val="center"/>
+          </w:tcPr>
+          <w:p>
+            <w:pPr>
+              <w:spacing w:after="0"/>
+            </w:pPr>
+            <w:r>
+              <w:rPr>
+                <w:rFonts w:ascii="Times New Roman" w:hAnsi="Times New Roman" w:cs="Times New Roman"/>
+                <w:b/>
+                <w:color w:val="000000"/>
+              </w:rPr>
+              <w:t>UCB (0.95)</w:t>
+            </w:r>
+          </w:p>
+        </w:tc>
+      </w:tr>
+      <w:tr>
+        <w:tc>
+          <w:tcPr>
+            <w:tcW w:w="0" w:type="auto"/>
+            <w:tcBorders>
+              <w:top w:val="single" w:sz="4" w:space="0" w:color="000000"/>
+              <w:left w:val="single" w:sz="4" w:space="0" w:color="000000"/>
+              <w:bottom w:val="single" w:sz="4" w:space="0" w:color="000000"/>
+              <w:right w:val="single" w:sz="4" w:space="0" w:color="000000"/>
+            </w:tcBorders>
+            <w:shd w:val="clear" w:color="auto" w:fill="FFFFFF"/>
+            <w:vAlign w:val="center"/>
+          </w:tcPr>
+          <w:p>
+            <w:pPr>
+              <w:spacing w:after="0"/>
+            </w:pPr>
+            <w:r>
+              <w:rPr>
+                <w:rFonts w:ascii="Times New Roman" w:hAnsi="Times New Roman" w:cs="Times New Roman"/>
+                <w:color w:val="000000"/>
+              </w:rPr>
+              <w:t>Developed</w:t>
+            </w:r>
+          </w:p>
+        </w:tc>
+        <w:tc>
+          <w:tcPr>
+            <w:tcW w:w="0" w:type="auto"/>
+            <w:tcBorders>
+              <w:top w:val="single" w:sz="4" w:space="0" w:color="000000"/>
+              <w:left w:val="single" w:sz="4" w:space="0" w:color="000000"/>
+              <w:bottom w:val="single" w:sz="4" w:space="0" w:color="000000"/>
+              <w:right w:val="single" w:sz="4" w:space="0" w:color="000000"/>
+            </w:tcBorders>
+            <w:shd w:val="clear" w:color="auto" w:fill="FFFFFF"/>
+            <w:vAlign w:val="center"/>
+          </w:tcPr>
+          <w:p>
+            <w:pPr>
+              <w:spacing w:after="0"/>
+            </w:pPr>
+            <w:r>
+              <w:rPr>
+                <w:rFonts w:ascii="Times New Roman" w:hAnsi="Times New Roman" w:cs="Times New Roman"/>
+                <w:color w:val="000000"/>
+              </w:rPr>
+              <w:t xml:space="preserve"> 5</w:t>
+            </w:r>
+          </w:p>
+        </w:tc>
+        <w:tc>
+          <w:tcPr>
+            <w:tcW w:w="0" w:type="auto"/>
+            <w:tcBorders>
+              <w:top w:val="single" w:sz="4" w:space="0" w:color="000000"/>
+              <w:left w:val="single" w:sz="4" w:space="0" w:color="000000"/>
+              <w:bottom w:val="single" w:sz="4" w:space="0" w:color="000000"/>
+              <w:right w:val="single" w:sz="4" w:space="0" w:color="000000"/>
+            </w:tcBorders>
+            <w:shd w:val="clear" w:color="auto" w:fill="FFFFFF"/>
+            <w:vAlign w:val="center"/>
+          </w:tcPr>
+          <w:p>
+            <w:pPr>
+              <w:spacing w:after="0"/>
+            </w:pPr>
+            <w:r>
+              <w:rPr>
+                <w:rFonts w:ascii="Times New Roman" w:hAnsi="Times New Roman" w:cs="Times New Roman"/>
+                <w:color w:val="000000"/>
+              </w:rPr>
+              <w:t xml:space="preserve"> 1.21</w:t>
+            </w:r>
+          </w:p>
+        </w:tc>
+        <w:tc>
+          <w:tcPr>
+            <w:tcW w:w="0" w:type="auto"/>
+            <w:tcBorders>
+              <w:top w:val="single" w:sz="4" w:space="0" w:color="000000"/>
+              <w:left w:val="single" w:sz="4" w:space="0" w:color="000000"/>
+              <w:bottom w:val="single" w:sz="4" w:space="0" w:color="000000"/>
+              <w:right w:val="single" w:sz="4" w:space="0" w:color="000000"/>
+            </w:tcBorders>
+            <w:shd w:val="clear" w:color="auto" w:fill="FFFFFF"/>
+            <w:vAlign w:val="center"/>
+          </w:tcPr>
+          <w:p>
+            <w:pPr>
+              <w:spacing w:after="0"/>
+            </w:pPr>
+            <w:r>
+              <w:rPr>
+                <w:rFonts w:ascii="Times New Roman" w:hAnsi="Times New Roman" w:cs="Times New Roman"/>
+                <w:color w:val="000000"/>
+              </w:rPr>
+              <w:t xml:space="preserve"> 1.01</w:t>
+            </w:r>
+          </w:p>
+        </w:tc>
+        <w:tc>
+          <w:tcPr>
+            <w:tcW w:w="0" w:type="auto"/>
+            <w:tcBorders>
+              <w:top w:val="single" w:sz="4" w:space="0" w:color="000000"/>
+              <w:left w:val="single" w:sz="4" w:space="0" w:color="000000"/>
+              <w:bottom w:val="single" w:sz="4" w:space="0" w:color="000000"/>
+              <w:right w:val="single" w:sz="4" w:space="0" w:color="000000"/>
+            </w:tcBorders>
+            <w:shd w:val="clear" w:color="auto" w:fill="FFFFFF"/>
+            <w:vAlign w:val="center"/>
+          </w:tcPr>
+          <w:p>
+            <w:pPr>
+              <w:spacing w:after="0"/>
+            </w:pPr>
+            <w:r>
+              <w:rPr>
+                <w:rFonts w:ascii="Times New Roman" w:hAnsi="Times New Roman" w:cs="Times New Roman"/>
+                <w:color w:val="000000"/>
+              </w:rPr>
+              <w:t xml:space="preserve"> 1.48</w:t>
+            </w:r>
+          </w:p>
+        </w:tc>
+      </w:tr>
+      <w:tr>
+        <w:tc>
+          <w:tcPr>
+            <w:tcW w:w="0" w:type="auto"/>
+            <w:tcBorders>
+              <w:top w:val="single" w:sz="4" w:space="0" w:color="000000"/>
+              <w:left w:val="single" w:sz="4" w:space="0" w:color="000000"/>
+              <w:bottom w:val="single" w:sz="4" w:space="0" w:color="000000"/>
+              <w:right w:val="single" w:sz="4" w:space="0" w:color="000000"/>
+            </w:tcBorders>
+            <w:shd w:val="clear" w:color="auto" w:fill="FFFFFF"/>
+            <w:vAlign w:val="center"/>
+          </w:tcPr>
+          <w:p>
+            <w:pPr>
+              <w:spacing w:after="0"/>
+            </w:pPr>
+            <w:r>
+              <w:rPr>
+                <w:rFonts w:ascii="Times New Roman" w:hAnsi="Times New Roman" w:cs="Times New Roman"/>
+                <w:color w:val="000000"/>
+              </w:rPr>
+              <w:t>Developed</w:t>
+            </w:r>
+          </w:p>
+        </w:tc>
+        <w:tc>
+          <w:tcPr>
+            <w:tcW w:w="0" w:type="auto"/>
+            <w:tcBorders>
+              <w:top w:val="single" w:sz="4" w:space="0" w:color="000000"/>
+              <w:left w:val="single" w:sz="4" w:space="0" w:color="000000"/>
+              <w:bottom w:val="single" w:sz="4" w:space="0" w:color="000000"/>
+              <w:right w:val="single" w:sz="4" w:space="0" w:color="000000"/>
+            </w:tcBorders>
+            <w:shd w:val="clear" w:color="auto" w:fill="FFFFFF"/>
+            <w:vAlign w:val="center"/>
+          </w:tcPr>
+          <w:p>
+            <w:pPr>
+              <w:spacing w:after="0"/>
+            </w:pPr>
+            <w:r>
+              <w:rPr>
+                <w:rFonts w:ascii="Times New Roman" w:hAnsi="Times New Roman" w:cs="Times New Roman"/>
+                <w:color w:val="000000"/>
+              </w:rPr>
+              <w:t>10</w:t>
+            </w:r>
+          </w:p>
+        </w:tc>
+        <w:tc>
+          <w:tcPr>
+            <w:tcW w:w="0" w:type="auto"/>
+            <w:tcBorders>
+              <w:top w:val="single" w:sz="4" w:space="0" w:color="000000"/>
+              <w:left w:val="single" w:sz="4" w:space="0" w:color="000000"/>
+              <w:bottom w:val="single" w:sz="4" w:space="0" w:color="000000"/>
+              <w:right w:val="single" w:sz="4" w:space="0" w:color="000000"/>
+            </w:tcBorders>
+            <w:shd w:val="clear" w:color="auto" w:fill="FFFFFF"/>
+            <w:vAlign w:val="center"/>
+          </w:tcPr>
+          <w:p>
+            <w:pPr>
+              <w:spacing w:after="0"/>
+            </w:pPr>
+            <w:r>
+              <w:rPr>
+                <w:rFonts w:ascii="Times New Roman" w:hAnsi="Times New Roman" w:cs="Times New Roman"/>
+                <w:color w:val="000000"/>
+              </w:rPr>
+              <w:t xml:space="preserve"> 3.36</w:t>
+            </w:r>
+          </w:p>
+        </w:tc>
+        <w:tc>
+          <w:tcPr>
+            <w:tcW w:w="0" w:type="auto"/>
+            <w:tcBorders>
+              <w:top w:val="single" w:sz="4" w:space="0" w:color="000000"/>
+              <w:left w:val="single" w:sz="4" w:space="0" w:color="000000"/>
+              <w:bottom w:val="single" w:sz="4" w:space="0" w:color="000000"/>
+              <w:right w:val="single" w:sz="4" w:space="0" w:color="000000"/>
+            </w:tcBorders>
+            <w:shd w:val="clear" w:color="auto" w:fill="FFFFFF"/>
+            <w:vAlign w:val="center"/>
+          </w:tcPr>
+          <w:p>
+            <w:pPr>
+              <w:spacing w:after="0"/>
+            </w:pPr>
+            <w:r>
+              <w:rPr>
+                <w:rFonts w:ascii="Times New Roman" w:hAnsi="Times New Roman" w:cs="Times New Roman"/>
+                <w:color w:val="000000"/>
+              </w:rPr>
+              <w:t xml:space="preserve"> 2.95</w:t>
+            </w:r>
+          </w:p>
+        </w:tc>
+        <w:tc>
+          <w:tcPr>
+            <w:tcW w:w="0" w:type="auto"/>
+            <w:tcBorders>
+              <w:top w:val="single" w:sz="4" w:space="0" w:color="000000"/>
+              <w:left w:val="single" w:sz="4" w:space="0" w:color="000000"/>
+              <w:bottom w:val="single" w:sz="4" w:space="0" w:color="000000"/>
+              <w:right w:val="single" w:sz="4" w:space="0" w:color="000000"/>
+            </w:tcBorders>
+            <w:shd w:val="clear" w:color="auto" w:fill="FFFFFF"/>
+            <w:vAlign w:val="center"/>
+          </w:tcPr>
+          <w:p>
+            <w:pPr>
+              <w:spacing w:after="0"/>
+            </w:pPr>
+            <w:r>
+              <w:rPr>
+                <w:rFonts w:ascii="Times New Roman" w:hAnsi="Times New Roman" w:cs="Times New Roman"/>
+                <w:color w:val="000000"/>
+              </w:rPr>
+              <w:t xml:space="preserve"> 3.87</w:t>
+            </w:r>
+          </w:p>
+        </w:tc>
+      </w:tr>
+      <w:tr>
+        <w:tc>
+          <w:tcPr>
+            <w:tcW w:w="0" w:type="auto"/>
+            <w:tcBorders>
+              <w:top w:val="single" w:sz="4" w:space="0" w:color="000000"/>
+              <w:left w:val="single" w:sz="4" w:space="0" w:color="000000"/>
+              <w:bottom w:val="single" w:sz="4" w:space="0" w:color="000000"/>
+              <w:right w:val="single" w:sz="4" w:space="0" w:color="000000"/>
+            </w:tcBorders>
+            <w:shd w:val="clear" w:color="auto" w:fill="FFFFFF"/>
+            <w:vAlign w:val="center"/>
+          </w:tcPr>
+          <w:p>
+            <w:pPr>
+              <w:spacing w:after="0"/>
+            </w:pPr>
+            <w:r>
+              <w:rPr>
+                <w:rFonts w:ascii="Times New Roman" w:hAnsi="Times New Roman" w:cs="Times New Roman"/>
+                <w:color w:val="000000"/>
+              </w:rPr>
+              <w:t>Developing</w:t>
+            </w:r>
+          </w:p>
+        </w:tc>
+        <w:tc>
+          <w:tcPr>
+            <w:tcW w:w="0" w:type="auto"/>
+            <w:tcBorders>
+              <w:top w:val="single" w:sz="4" w:space="0" w:color="000000"/>
+              <w:left w:val="single" w:sz="4" w:space="0" w:color="000000"/>
+              <w:bottom w:val="single" w:sz="4" w:space="0" w:color="000000"/>
+              <w:right w:val="single" w:sz="4" w:space="0" w:color="000000"/>
+            </w:tcBorders>
+            <w:shd w:val="clear" w:color="auto" w:fill="FFFFFF"/>
+            <w:vAlign w:val="center"/>
+          </w:tcPr>
+          <w:p>
+            <w:pPr>
+              <w:spacing w:after="0"/>
+            </w:pPr>
+            <w:r>
+              <w:rPr>
+                <w:rFonts w:ascii="Times New Roman" w:hAnsi="Times New Roman" w:cs="Times New Roman"/>
+                <w:color w:val="000000"/>
+              </w:rPr>
+              <w:t xml:space="preserve"> 5</w:t>
+            </w:r>
+          </w:p>
+        </w:tc>
+        <w:tc>
+          <w:tcPr>
+            <w:tcW w:w="0" w:type="auto"/>
+            <w:tcBorders>
+              <w:top w:val="single" w:sz="4" w:space="0" w:color="000000"/>
+              <w:left w:val="single" w:sz="4" w:space="0" w:color="000000"/>
+              <w:bottom w:val="single" w:sz="4" w:space="0" w:color="000000"/>
+              <w:right w:val="single" w:sz="4" w:space="0" w:color="000000"/>
+            </w:tcBorders>
+            <w:shd w:val="clear" w:color="auto" w:fill="FFFFFF"/>
+            <w:vAlign w:val="center"/>
+          </w:tcPr>
+          <w:p>
+            <w:pPr>
+              <w:spacing w:after="0"/>
+            </w:pPr>
+            <w:r>
+              <w:rPr>
+                <w:rFonts w:ascii="Times New Roman" w:hAnsi="Times New Roman" w:cs="Times New Roman"/>
+                <w:color w:val="000000"/>
+              </w:rPr>
+              <w:t>14.80</w:t>
+            </w:r>
+          </w:p>
+        </w:tc>
+        <w:tc>
+          <w:tcPr>
+            <w:tcW w:w="0" w:type="auto"/>
+            <w:tcBorders>
+              <w:top w:val="single" w:sz="4" w:space="0" w:color="000000"/>
+              <w:left w:val="single" w:sz="4" w:space="0" w:color="000000"/>
+              <w:bottom w:val="single" w:sz="4" w:space="0" w:color="000000"/>
+              <w:right w:val="single" w:sz="4" w:space="0" w:color="000000"/>
+            </w:tcBorders>
+            <w:shd w:val="clear" w:color="auto" w:fill="FFFFFF"/>
+            <w:vAlign w:val="center"/>
+          </w:tcPr>
+          <w:p>
+            <w:pPr>
+              <w:spacing w:after="0"/>
+            </w:pPr>
+            <w:r>
+              <w:rPr>
+                <w:rFonts w:ascii="Times New Roman" w:hAnsi="Times New Roman" w:cs="Times New Roman"/>
+                <w:color w:val="000000"/>
+              </w:rPr>
+              <w:t>12.10</w:t>
+            </w:r>
+          </w:p>
+        </w:tc>
+        <w:tc>
+          <w:tcPr>
+            <w:tcW w:w="0" w:type="auto"/>
+            <w:tcBorders>
+              <w:top w:val="single" w:sz="4" w:space="0" w:color="000000"/>
+              <w:left w:val="single" w:sz="4" w:space="0" w:color="000000"/>
+              <w:bottom w:val="single" w:sz="4" w:space="0" w:color="000000"/>
+              <w:right w:val="single" w:sz="4" w:space="0" w:color="000000"/>
+            </w:tcBorders>
+            <w:shd w:val="clear" w:color="auto" w:fill="FFFFFF"/>
+            <w:vAlign w:val="center"/>
+          </w:tcPr>
+          <w:p>
+            <w:pPr>
+              <w:spacing w:after="0"/>
+            </w:pPr>
+            <w:r>
+              <w:rPr>
+                <w:rFonts w:ascii="Times New Roman" w:hAnsi="Times New Roman" w:cs="Times New Roman"/>
+                <w:color w:val="000000"/>
+              </w:rPr>
+              <w:t>17.40</w:t>
+            </w:r>
+          </w:p>
+        </w:tc>
+      </w:tr>
+      <w:tr>
+        <w:tc>
+          <w:tcPr>
+            <w:tcW w:w="0" w:type="auto"/>
+            <w:tcBorders>
+              <w:top w:val="single" w:sz="4" w:space="0" w:color="000000"/>
+              <w:left w:val="single" w:sz="4" w:space="0" w:color="000000"/>
+              <w:bottom w:val="single" w:sz="4" w:space="0" w:color="000000"/>
+              <w:right w:val="single" w:sz="4" w:space="0" w:color="000000"/>
+            </w:tcBorders>
+            <w:shd w:val="clear" w:color="auto" w:fill="FFFFFF"/>
+            <w:vAlign w:val="center"/>
+          </w:tcPr>
+          <w:p>
+            <w:pPr>
+              <w:spacing w:after="0"/>
+            </w:pPr>
+            <w:r>
+              <w:rPr>
+                <w:rFonts w:ascii="Times New Roman" w:hAnsi="Times New Roman" w:cs="Times New Roman"/>
+                <w:color w:val="000000"/>
+              </w:rPr>
+              <w:t>Developing</w:t>
+            </w:r>
+          </w:p>
+        </w:tc>
+        <w:tc>
+          <w:tcPr>
+            <w:tcW w:w="0" w:type="auto"/>
+            <w:tcBorders>
+              <w:top w:val="single" w:sz="4" w:space="0" w:color="000000"/>
+              <w:left w:val="single" w:sz="4" w:space="0" w:color="000000"/>
+              <w:bottom w:val="single" w:sz="4" w:space="0" w:color="000000"/>
+              <w:right w:val="single" w:sz="4" w:space="0" w:color="000000"/>
+            </w:tcBorders>
+            <w:shd w:val="clear" w:color="auto" w:fill="FFFFFF"/>
+            <w:vAlign w:val="center"/>
+          </w:tcPr>
+          <w:p>
+            <w:pPr>
+              <w:spacing w:after="0"/>
+            </w:pPr>
+            <w:r>
+              <w:rPr>
+                <w:rFonts w:ascii="Times New Roman" w:hAnsi="Times New Roman" w:cs="Times New Roman"/>
+                <w:color w:val="000000"/>
+              </w:rPr>
+              <w:t>10</w:t>
+            </w:r>
+          </w:p>
+        </w:tc>
+        <w:tc>
+          <w:tcPr>
+            <w:tcW w:w="0" w:type="auto"/>
+            <w:tcBorders>
+              <w:top w:val="single" w:sz="4" w:space="0" w:color="000000"/>
+              <w:left w:val="single" w:sz="4" w:space="0" w:color="000000"/>
+              <w:bottom w:val="single" w:sz="4" w:space="0" w:color="000000"/>
+              <w:right w:val="single" w:sz="4" w:space="0" w:color="000000"/>
+            </w:tcBorders>
+            <w:shd w:val="clear" w:color="auto" w:fill="FFFFFF"/>
+            <w:vAlign w:val="center"/>
+          </w:tcPr>
+          <w:p>
+            <w:pPr>
+              <w:spacing w:after="0"/>
+            </w:pPr>
+            <w:r>
+              <w:rPr>
+                <w:rFonts w:ascii="Times New Roman" w:hAnsi="Times New Roman" w:cs="Times New Roman"/>
+                <w:color w:val="000000"/>
+              </w:rPr>
+              <w:t>22.00</w:t>
+            </w:r>
+          </w:p>
+        </w:tc>
+        <w:tc>
+          <w:tcPr>
+            <w:tcW w:w="0" w:type="auto"/>
+            <w:tcBorders>
+              <w:top w:val="single" w:sz="4" w:space="0" w:color="000000"/>
+              <w:left w:val="single" w:sz="4" w:space="0" w:color="000000"/>
+              <w:bottom w:val="single" w:sz="4" w:space="0" w:color="000000"/>
+              <w:right w:val="single" w:sz="4" w:space="0" w:color="000000"/>
+            </w:tcBorders>
+            <w:shd w:val="clear" w:color="auto" w:fill="FFFFFF"/>
+            <w:vAlign w:val="center"/>
+          </w:tcPr>
+          <w:p>
+            <w:pPr>
+              <w:spacing w:after="0"/>
+            </w:pPr>
+            <w:r>
+              <w:rPr>
+                <w:rFonts w:ascii="Times New Roman" w:hAnsi="Times New Roman" w:cs="Times New Roman"/>
+                <w:color w:val="000000"/>
+              </w:rPr>
+              <w:t>19.00</w:t>
+            </w:r>
+          </w:p>
+        </w:tc>
+        <w:tc>
+          <w:tcPr>
+            <w:tcW w:w="0" w:type="auto"/>
+            <w:tcBorders>
+              <w:top w:val="single" w:sz="4" w:space="0" w:color="000000"/>
+              <w:left w:val="single" w:sz="4" w:space="0" w:color="000000"/>
+              <w:bottom w:val="single" w:sz="4" w:space="0" w:color="000000"/>
+              <w:right w:val="single" w:sz="4" w:space="0" w:color="000000"/>
+            </w:tcBorders>
+            <w:shd w:val="clear" w:color="auto" w:fill="FFFFFF"/>
+            <w:vAlign w:val="center"/>
+          </w:tcPr>
+          <w:p>
+            <w:pPr>
+              <w:spacing w:after="0"/>
+            </w:pPr>
+            <w:r>
+              <w:rPr>
+                <w:rFonts w:ascii="Times New Roman" w:hAnsi="Times New Roman" w:cs="Times New Roman"/>
+                <w:color w:val="000000"/>
+              </w:rPr>
+              <w:t>24.60</w:t>
+            </w:r>
+          </w:p>
+        </w:tc>
+      </w:tr>
+    </w:tbl>
+    <w:p/>
+    <w:p/>
+    <w:p/>
     <w:p/>
     <w:sectPr>
       <w:pgSz w:w="12240" w:h="15840"/>
@@ -165,6 +839,7 @@
     <w:lsdException w:name="HTML Sample" w:semiHidden="1" w:unhideWhenUsed="1"/>
     <w:lsdException w:name="HTML Typewriter" w:semiHidden="1" w:unhideWhenUsed="1"/>
     <w:lsdException w:name="HTML Variable" w:semiHidden="1" w:unhideWhenUsed="1"/>
+    <w:lsdException w:name="Normal Table" w:semiHidden="1" w:unhideWhenUsed="1"/>
     <w:lsdException w:name="annotation subject" w:semiHidden="1" w:unhideWhenUsed="1"/>
     <w:lsdException w:name="No List" w:semiHidden="1" w:unhideWhenUsed="1"/>
     <w:lsdException w:name="Outline List 1" w:semiHidden="1" w:unhideWhenUsed="1"/>
@@ -211,8 +886,10 @@
     <w:lsdException w:name="Table Subtle 2" w:semiHidden="1" w:unhideWhenUsed="1"/>
     <w:lsdException w:name="Table Web 1" w:semiHidden="1" w:unhideWhenUsed="1"/>
     <w:lsdException w:name="Table Web 2" w:semiHidden="1" w:unhideWhenUsed="1"/>
+    <w:lsdException w:name="Table Web 3" w:semiHidden="1" w:unhideWhenUsed="1"/>
     <w:lsdException w:name="Balloon Text" w:semiHidden="1" w:unhideWhenUsed="1"/>
     <w:lsdException w:name="Table Grid" w:uiPriority="39"/>
+    <w:lsdException w:name="Table Theme" w:semiHidden="1" w:unhideWhenUsed="1"/>
     <w:lsdException w:name="Placeholder Text" w:semiHidden="1"/>
     <w:lsdException w:name="No Spacing" w:uiPriority="1" w:qFormat="1"/>
     <w:lsdException w:name="Light Shading" w:uiPriority="60"/>

</xml_diff>